<commit_message>
project outline and details
</commit_message>
<xml_diff>
--- a/docs/project_outline.docx
+++ b/docs/project_outline.docx
@@ -90,6 +90,14 @@
               <w:t>Mohammad Hamza Piracha</w:t>
             </w:r>
           </w:p>
+          <w:p>
+            <w:pPr>
+              <w:jc w:val="center"/>
+            </w:pPr>
+            <w:r>
+              <w:t>mpiracha@hawk.iit.edu</w:t>
+            </w:r>
+          </w:p>
         </w:tc>
         <w:tc>
           <w:tcPr>
@@ -103,6 +111,14 @@
               <w:t>Poshan Pandey</w:t>
             </w:r>
           </w:p>
+          <w:p>
+            <w:pPr>
+              <w:jc w:val="center"/>
+            </w:pPr>
+            <w:r>
+              <w:t>Ppandey6@hawk.iit.edu</w:t>
+            </w:r>
+          </w:p>
         </w:tc>
         <w:tc>
           <w:tcPr>
@@ -113,7 +129,15 @@
               <w:jc w:val="center"/>
             </w:pPr>
             <w:r>
-              <w:t>Usman Matheen</w:t>
+              <w:t>Usman Matheen Hameed</w:t>
+            </w:r>
+          </w:p>
+          <w:p>
+            <w:pPr>
+              <w:jc w:val="center"/>
+            </w:pPr>
+            <w:r>
+              <w:t xml:space="preserve">  uhameed@hawk.iit.edu</w:t>
             </w:r>
           </w:p>
         </w:tc>
@@ -162,6 +186,14 @@
     </w:tbl>
     <w:p>
       <w:pPr>
+        <w:pStyle w:val="Heading1"/>
+      </w:pPr>
+      <w:r>
+        <w:t>Project Proposal</w:t>
+      </w:r>
+    </w:p>
+    <w:p>
+      <w:pPr>
         <w:pStyle w:val="Heading2"/>
       </w:pPr>
       <w:r>
@@ -175,28 +207,56 @@
     </w:p>
     <w:p>
       <w:pPr>
-        <w:pStyle w:val="Heading2"/>
+        <w:pStyle w:val="Heading4"/>
       </w:pPr>
       <w:r>
         <w:t>Research Questions</w:t>
       </w:r>
     </w:p>
     <w:p>
+      <w:pPr>
+        <w:pStyle w:val="ListParagraph"/>
+        <w:numPr>
+          <w:ilvl w:val="0"/>
+          <w:numId w:val="10"/>
+        </w:numPr>
+      </w:pPr>
       <w:r>
         <w:t>Which areas and times are the busiest for Divvy bike usage in Chicago?</w:t>
       </w:r>
     </w:p>
     <w:p>
+      <w:pPr>
+        <w:pStyle w:val="ListParagraph"/>
+        <w:numPr>
+          <w:ilvl w:val="0"/>
+          <w:numId w:val="10"/>
+        </w:numPr>
+      </w:pPr>
       <w:r>
         <w:t>Which areas need more docks and cycles based on usage patterns?</w:t>
       </w:r>
     </w:p>
     <w:p>
+      <w:pPr>
+        <w:pStyle w:val="ListParagraph"/>
+        <w:numPr>
+          <w:ilvl w:val="0"/>
+          <w:numId w:val="10"/>
+        </w:numPr>
+      </w:pPr>
       <w:r>
         <w:t>How does the usage of electric bicycles compare to classic bicycles and scooters?</w:t>
       </w:r>
     </w:p>
     <w:p>
+      <w:pPr>
+        <w:pStyle w:val="ListParagraph"/>
+        <w:numPr>
+          <w:ilvl w:val="0"/>
+          <w:numId w:val="10"/>
+        </w:numPr>
+      </w:pPr>
       <w:r>
         <w:t>What are the differences in usage patterns between regular guest users and Chicago resident users?</w:t>
       </w:r>
@@ -342,201 +402,40 @@
     </w:p>
     <w:p>
       <w:pPr>
+        <w:pStyle w:val="Heading1"/>
+      </w:pPr>
+      <w:r>
+        <w:t xml:space="preserve">Project </w:t>
+      </w:r>
+      <w:r>
+        <w:t>Outline</w:t>
+      </w:r>
+    </w:p>
+    <w:p>
+      <w:pPr>
         <w:pStyle w:val="Heading2"/>
       </w:pPr>
       <w:r>
-        <w:t xml:space="preserve">Literature Review and </w:t>
-      </w:r>
-      <w:r>
-        <w:t>References:</w:t>
-      </w:r>
-    </w:p>
-    <w:p>
-      <w:pPr>
-        <w:pStyle w:val="Heading3"/>
-      </w:pPr>
-      <w:r>
-        <w:t>References:</w:t>
-      </w:r>
-    </w:p>
-    <w:p>
-      <w:pPr>
-        <w:pStyle w:val="ListParagraph"/>
-        <w:numPr>
-          <w:ilvl w:val="0"/>
-          <w:numId w:val="2"/>
+        <w:t>Data Sources and Reference Data</w:t>
+      </w:r>
+    </w:p>
+    <w:p>
+      <w:pPr>
+        <w:pStyle w:val="Heading4"/>
+      </w:pPr>
+      <w:r>
+        <w:t>Main Datasets:</w:t>
+      </w:r>
+    </w:p>
+    <w:p>
+      <w:pPr>
+        <w:pStyle w:val="Heading4"/>
+        <w:numPr>
+          <w:ilvl w:val="0"/>
+          <w:numId w:val="3"/>
         </w:numPr>
       </w:pPr>
       <w:hyperlink r:id="rId5" w:history="1">
-        <w:r>
-          <w:rPr>
-            <w:rStyle w:val="Hyperlink"/>
-          </w:rPr>
-          <w:t xml:space="preserve">Exploratory Data Analysis (EDA) of the Chicago Divvy Bikes Dataset | by Leon </w:t>
-        </w:r>
-        <w:proofErr w:type="spellStart"/>
-        <w:r>
-          <w:rPr>
-            <w:rStyle w:val="Hyperlink"/>
-          </w:rPr>
-          <w:t>Czarlnski</w:t>
-        </w:r>
-        <w:proofErr w:type="spellEnd"/>
-        <w:r>
-          <w:rPr>
-            <w:rStyle w:val="Hyperlink"/>
-          </w:rPr>
-          <w:t xml:space="preserve"> | Medium</w:t>
-        </w:r>
-      </w:hyperlink>
-    </w:p>
-    <w:p>
-      <w:pPr>
-        <w:pStyle w:val="ListParagraph"/>
-        <w:numPr>
-          <w:ilvl w:val="0"/>
-          <w:numId w:val="2"/>
-        </w:numPr>
-      </w:pPr>
-      <w:hyperlink r:id="rId6" w:history="1">
-        <w:r>
-          <w:rPr>
-            <w:rStyle w:val="Hyperlink"/>
-          </w:rPr>
-          <w:t xml:space="preserve">Exploring Divvy Bike Trip Data. Written by </w:t>
-        </w:r>
-        <w:proofErr w:type="spellStart"/>
-        <w:r>
-          <w:rPr>
-            <w:rStyle w:val="Hyperlink"/>
-          </w:rPr>
-          <w:t>Ekpete</w:t>
-        </w:r>
-        <w:proofErr w:type="spellEnd"/>
-        <w:r>
-          <w:rPr>
-            <w:rStyle w:val="Hyperlink"/>
-          </w:rPr>
-          <w:t xml:space="preserve"> Kenneth U. | by </w:t>
-        </w:r>
-        <w:proofErr w:type="spellStart"/>
-        <w:r>
-          <w:rPr>
-            <w:rStyle w:val="Hyperlink"/>
-          </w:rPr>
-          <w:t>Ekpete</w:t>
-        </w:r>
-        <w:proofErr w:type="spellEnd"/>
-        <w:r>
-          <w:rPr>
-            <w:rStyle w:val="Hyperlink"/>
-          </w:rPr>
-          <w:t xml:space="preserve"> Kenneth | Medium</w:t>
-        </w:r>
-      </w:hyperlink>
-    </w:p>
-    <w:p>
-      <w:pPr>
-        <w:pStyle w:val="ListParagraph"/>
-        <w:numPr>
-          <w:ilvl w:val="0"/>
-          <w:numId w:val="2"/>
-        </w:numPr>
-      </w:pPr>
-      <w:hyperlink r:id="rId7" w:history="1">
-        <w:r>
-          <w:rPr>
-            <w:rStyle w:val="Hyperlink"/>
-          </w:rPr>
-          <w:t xml:space="preserve">Exploring variations in Divvy bike station usage volume: from historical trip records to </w:t>
-        </w:r>
-        <w:proofErr w:type="gramStart"/>
-        <w:r>
-          <w:rPr>
-            <w:rStyle w:val="Hyperlink"/>
-          </w:rPr>
-          <w:t>Google street</w:t>
-        </w:r>
-        <w:proofErr w:type="gramEnd"/>
-        <w:r>
-          <w:rPr>
-            <w:rStyle w:val="Hyperlink"/>
-          </w:rPr>
-          <w:t xml:space="preserve"> view images | MACS 37000 (Spring 2021) Thinking with Deep Learning for Complex Social &amp; Cultural Data Analysis (uchicago.edu)</w:t>
-        </w:r>
-      </w:hyperlink>
-    </w:p>
-    <w:p>
-      <w:pPr>
-        <w:pStyle w:val="ListParagraph"/>
-        <w:numPr>
-          <w:ilvl w:val="0"/>
-          <w:numId w:val="2"/>
-        </w:numPr>
-      </w:pPr>
-      <w:hyperlink r:id="rId8" w:history="1">
-        <w:r>
-          <w:rPr>
-            <w:rStyle w:val="Hyperlink"/>
-          </w:rPr>
-          <w:t>Divvy Trips | City of Chicago | Data Portal</w:t>
-        </w:r>
-      </w:hyperlink>
-    </w:p>
-    <w:p>
-      <w:pPr>
-        <w:pStyle w:val="ListParagraph"/>
-        <w:numPr>
-          <w:ilvl w:val="0"/>
-          <w:numId w:val="2"/>
-        </w:numPr>
-      </w:pPr>
-      <w:hyperlink r:id="rId9" w:history="1">
-        <w:r>
-          <w:rPr>
-            <w:rStyle w:val="Hyperlink"/>
-          </w:rPr>
-          <w:t xml:space="preserve">Quarterly Success: Divvy Bike’s 2024 Growth Analysis | by </w:t>
-        </w:r>
-        <w:proofErr w:type="spellStart"/>
-        <w:r>
-          <w:rPr>
-            <w:rStyle w:val="Hyperlink"/>
-          </w:rPr>
-          <w:t>Shivaniwac</w:t>
-        </w:r>
-        <w:proofErr w:type="spellEnd"/>
-        <w:r>
-          <w:rPr>
-            <w:rStyle w:val="Hyperlink"/>
-          </w:rPr>
-          <w:t xml:space="preserve"> | </w:t>
-        </w:r>
-        <w:proofErr w:type="gramStart"/>
-        <w:r>
-          <w:rPr>
-            <w:rStyle w:val="Hyperlink"/>
-          </w:rPr>
-          <w:t>May,</w:t>
-        </w:r>
-        <w:proofErr w:type="gramEnd"/>
-        <w:r>
-          <w:rPr>
-            <w:rStyle w:val="Hyperlink"/>
-          </w:rPr>
-          <w:t xml:space="preserve"> 2024 | Medium</w:t>
-        </w:r>
-      </w:hyperlink>
-    </w:p>
-    <w:p>
-      <w:pPr>
-        <w:pStyle w:val="ListParagraph"/>
-        <w:numPr>
-          <w:ilvl w:val="0"/>
-          <w:numId w:val="2"/>
-        </w:numPr>
-      </w:pPr>
-      <w:hyperlink r:id="rId10" w:history="1">
         <w:r>
           <w:rPr>
             <w:rStyle w:val="Hyperlink"/>
@@ -548,58 +447,40 @@
           <w:rPr>
             <w:rStyle w:val="Hyperlink"/>
           </w:rPr>
-          <w:t>tripdata"</w:t>
+          <w:t>tripdata</w:t>
         </w:r>
-      </w:hyperlink>
-      <w:proofErr w:type="spellEnd"/>
-    </w:p>
-    <w:p>
-      <w:pPr>
-        <w:pStyle w:val="Heading3"/>
-      </w:pPr>
-      <w:r>
-        <w:t>Data Sources and Reference Data</w:t>
-      </w:r>
-    </w:p>
-    <w:p>
-      <w:pPr>
-        <w:pStyle w:val="Heading4"/>
-      </w:pPr>
-      <w:r>
-        <w:t>Main Datasets:</w:t>
-      </w:r>
-    </w:p>
-    <w:p>
-      <w:pPr>
-        <w:pStyle w:val="Heading4"/>
-        <w:numPr>
-          <w:ilvl w:val="0"/>
-          <w:numId w:val="3"/>
-        </w:numPr>
-      </w:pPr>
-      <w:hyperlink r:id="rId11" w:history="1">
+        <w:proofErr w:type="spellEnd"/>
         <w:r>
           <w:rPr>
             <w:rStyle w:val="Hyperlink"/>
           </w:rPr>
-          <w:t>Index of bucket "divvy-</w:t>
-        </w:r>
-        <w:proofErr w:type="spellStart"/>
-        <w:r>
-          <w:rPr>
-            <w:rStyle w:val="Hyperlink"/>
-          </w:rPr>
-          <w:t>tripdata"</w:t>
+          <w:t>"</w:t>
         </w:r>
       </w:hyperlink>
+    </w:p>
+    <w:p>
+      <w:pPr>
+        <w:pStyle w:val="Heading4"/>
+      </w:pPr>
+      <w:r>
+        <w:t>Dataset Features:</w:t>
+      </w:r>
+    </w:p>
+    <w:p>
+      <w:pPr>
+        <w:pStyle w:val="ListParagraph"/>
+        <w:numPr>
+          <w:ilvl w:val="0"/>
+          <w:numId w:val="4"/>
+        </w:numPr>
+      </w:pPr>
+      <w:proofErr w:type="spellStart"/>
+      <w:r>
+        <w:t>ride_id</w:t>
+      </w:r>
       <w:proofErr w:type="spellEnd"/>
-    </w:p>
-    <w:p>
-      <w:pPr>
-        <w:pStyle w:val="Heading4"/>
-      </w:pPr>
-      <w:r>
-        <w:t>Dataset Features:</w:t>
+      <w:r>
+        <w:t>: Unique identifier for the ride</w:t>
       </w:r>
     </w:p>
     <w:p>
@@ -612,11 +493,11 @@
       </w:pPr>
       <w:proofErr w:type="spellStart"/>
       <w:r>
-        <w:t>ride_id</w:t>
+        <w:t>rideable_type</w:t>
       </w:r>
       <w:proofErr w:type="spellEnd"/>
       <w:r>
-        <w:t>: Unique identifier for the ride</w:t>
+        <w:t>: Type of the bike (classic/electric)</w:t>
       </w:r>
     </w:p>
     <w:p>
@@ -629,11 +510,11 @@
       </w:pPr>
       <w:proofErr w:type="spellStart"/>
       <w:r>
-        <w:t>rideable_type</w:t>
+        <w:t>started_at</w:t>
       </w:r>
       <w:proofErr w:type="spellEnd"/>
       <w:r>
-        <w:t>: Type of the bike (classic/electric)</w:t>
+        <w:t>: Start date and time of the ride</w:t>
       </w:r>
     </w:p>
     <w:p>
@@ -646,11 +527,11 @@
       </w:pPr>
       <w:proofErr w:type="spellStart"/>
       <w:r>
-        <w:t>started_at</w:t>
+        <w:t>ended_at</w:t>
       </w:r>
       <w:proofErr w:type="spellEnd"/>
       <w:r>
-        <w:t>: Start date and time of the ride</w:t>
+        <w:t>: End date and time of the ride</w:t>
       </w:r>
     </w:p>
     <w:p>
@@ -663,11 +544,11 @@
       </w:pPr>
       <w:proofErr w:type="spellStart"/>
       <w:r>
-        <w:t>ended_at</w:t>
+        <w:t>start_station_name</w:t>
       </w:r>
       <w:proofErr w:type="spellEnd"/>
       <w:r>
-        <w:t>: End date and time of the ride</w:t>
+        <w:t>: Name of the station where the ride started</w:t>
       </w:r>
     </w:p>
     <w:p>
@@ -680,11 +561,11 @@
       </w:pPr>
       <w:proofErr w:type="spellStart"/>
       <w:r>
-        <w:t>start_station_name</w:t>
+        <w:t>start_station_id</w:t>
       </w:r>
       <w:proofErr w:type="spellEnd"/>
       <w:r>
-        <w:t>: Name of the station where the ride started</w:t>
+        <w:t>: Unique identifier for the station where the ride started</w:t>
       </w:r>
     </w:p>
     <w:p>
@@ -697,138 +578,121 @@
       </w:pPr>
       <w:proofErr w:type="spellStart"/>
       <w:r>
+        <w:t>end_station_name</w:t>
+      </w:r>
+      <w:proofErr w:type="spellEnd"/>
+      <w:r>
+        <w:t>: Name of the station where the ride ended</w:t>
+      </w:r>
+    </w:p>
+    <w:p>
+      <w:pPr>
+        <w:pStyle w:val="ListParagraph"/>
+        <w:numPr>
+          <w:ilvl w:val="0"/>
+          <w:numId w:val="4"/>
+        </w:numPr>
+      </w:pPr>
+      <w:proofErr w:type="spellStart"/>
+      <w:r>
+        <w:t>end_station_id</w:t>
+      </w:r>
+      <w:proofErr w:type="spellEnd"/>
+      <w:r>
+        <w:t>: Unique identifier for the station where the ride ended</w:t>
+      </w:r>
+    </w:p>
+    <w:p>
+      <w:pPr>
+        <w:pStyle w:val="ListParagraph"/>
+        <w:numPr>
+          <w:ilvl w:val="0"/>
+          <w:numId w:val="4"/>
+        </w:numPr>
+      </w:pPr>
+      <w:proofErr w:type="spellStart"/>
+      <w:r>
+        <w:t>start_lat</w:t>
+      </w:r>
+      <w:proofErr w:type="spellEnd"/>
+      <w:r>
+        <w:t>: Latitude of the location where the trip started</w:t>
+      </w:r>
+    </w:p>
+    <w:p>
+      <w:pPr>
+        <w:pStyle w:val="ListParagraph"/>
+        <w:numPr>
+          <w:ilvl w:val="0"/>
+          <w:numId w:val="4"/>
+        </w:numPr>
+      </w:pPr>
+      <w:proofErr w:type="spellStart"/>
+      <w:r>
+        <w:t>start_lng</w:t>
+      </w:r>
+      <w:proofErr w:type="spellEnd"/>
+      <w:r>
+        <w:t>: Longitude of the location where the trip started</w:t>
+      </w:r>
+    </w:p>
+    <w:p>
+      <w:pPr>
+        <w:pStyle w:val="ListParagraph"/>
+        <w:numPr>
+          <w:ilvl w:val="0"/>
+          <w:numId w:val="4"/>
+        </w:numPr>
+      </w:pPr>
+      <w:proofErr w:type="spellStart"/>
+      <w:r>
+        <w:t>end_lat</w:t>
+      </w:r>
+      <w:proofErr w:type="spellEnd"/>
+      <w:r>
+        <w:t>: Latitude of the location where the trip ended</w:t>
+      </w:r>
+    </w:p>
+    <w:p>
+      <w:pPr>
+        <w:pStyle w:val="ListParagraph"/>
+        <w:numPr>
+          <w:ilvl w:val="0"/>
+          <w:numId w:val="4"/>
+        </w:numPr>
+      </w:pPr>
+      <w:proofErr w:type="spellStart"/>
+      <w:r>
+        <w:t>end_lng</w:t>
+      </w:r>
+      <w:proofErr w:type="spellEnd"/>
+      <w:r>
+        <w:t>: Longitude of the location where the trip ended</w:t>
+      </w:r>
+    </w:p>
+    <w:p>
+      <w:pPr>
+        <w:pStyle w:val="ListParagraph"/>
+        <w:numPr>
+          <w:ilvl w:val="0"/>
+          <w:numId w:val="4"/>
+        </w:numPr>
+      </w:pPr>
+      <w:proofErr w:type="spellStart"/>
+      <w:r>
+        <w:t>member_casual</w:t>
+      </w:r>
+      <w:proofErr w:type="spellEnd"/>
+      <w:r>
+        <w:t>: Type of rider (member/casual)</w:t>
+      </w:r>
+    </w:p>
+    <w:p>
+      <w:pPr>
+        <w:pStyle w:val="Heading2"/>
+      </w:pPr>
+      <w:r>
         <w:lastRenderedPageBreak/>
-        <w:t>start_station_id</w:t>
-      </w:r>
-      <w:proofErr w:type="spellEnd"/>
-      <w:r>
-        <w:t>: Unique identifier for the station where the ride started</w:t>
-      </w:r>
-    </w:p>
-    <w:p>
-      <w:pPr>
-        <w:pStyle w:val="ListParagraph"/>
-        <w:numPr>
-          <w:ilvl w:val="0"/>
-          <w:numId w:val="4"/>
-        </w:numPr>
-      </w:pPr>
-      <w:proofErr w:type="spellStart"/>
-      <w:r>
-        <w:t>end_station_name</w:t>
-      </w:r>
-      <w:proofErr w:type="spellEnd"/>
-      <w:r>
-        <w:t>: Name of the station where the ride ended</w:t>
-      </w:r>
-    </w:p>
-    <w:p>
-      <w:pPr>
-        <w:pStyle w:val="ListParagraph"/>
-        <w:numPr>
-          <w:ilvl w:val="0"/>
-          <w:numId w:val="4"/>
-        </w:numPr>
-      </w:pPr>
-      <w:proofErr w:type="spellStart"/>
-      <w:r>
-        <w:t>end_station_id</w:t>
-      </w:r>
-      <w:proofErr w:type="spellEnd"/>
-      <w:r>
-        <w:t>: Unique identifier for the station where the ride ended</w:t>
-      </w:r>
-    </w:p>
-    <w:p>
-      <w:pPr>
-        <w:pStyle w:val="ListParagraph"/>
-        <w:numPr>
-          <w:ilvl w:val="0"/>
-          <w:numId w:val="4"/>
-        </w:numPr>
-      </w:pPr>
-      <w:proofErr w:type="spellStart"/>
-      <w:r>
-        <w:t>start_lat</w:t>
-      </w:r>
-      <w:proofErr w:type="spellEnd"/>
-      <w:r>
-        <w:t>: Latitude of the location where the trip started</w:t>
-      </w:r>
-    </w:p>
-    <w:p>
-      <w:pPr>
-        <w:pStyle w:val="ListParagraph"/>
-        <w:numPr>
-          <w:ilvl w:val="0"/>
-          <w:numId w:val="4"/>
-        </w:numPr>
-      </w:pPr>
-      <w:proofErr w:type="spellStart"/>
-      <w:r>
-        <w:t>start_lng</w:t>
-      </w:r>
-      <w:proofErr w:type="spellEnd"/>
-      <w:r>
-        <w:t>: Longitude of the location where the trip started</w:t>
-      </w:r>
-    </w:p>
-    <w:p>
-      <w:pPr>
-        <w:pStyle w:val="ListParagraph"/>
-        <w:numPr>
-          <w:ilvl w:val="0"/>
-          <w:numId w:val="4"/>
-        </w:numPr>
-      </w:pPr>
-      <w:proofErr w:type="spellStart"/>
-      <w:r>
-        <w:t>end_lat</w:t>
-      </w:r>
-      <w:proofErr w:type="spellEnd"/>
-      <w:r>
-        <w:t>: Latitude of the location where the trip ended</w:t>
-      </w:r>
-    </w:p>
-    <w:p>
-      <w:pPr>
-        <w:pStyle w:val="ListParagraph"/>
-        <w:numPr>
-          <w:ilvl w:val="0"/>
-          <w:numId w:val="4"/>
-        </w:numPr>
-      </w:pPr>
-      <w:proofErr w:type="spellStart"/>
-      <w:r>
-        <w:t>end_lng</w:t>
-      </w:r>
-      <w:proofErr w:type="spellEnd"/>
-      <w:r>
-        <w:t>: Longitude of the location where the trip ended</w:t>
-      </w:r>
-    </w:p>
-    <w:p>
-      <w:pPr>
-        <w:pStyle w:val="ListParagraph"/>
-        <w:numPr>
-          <w:ilvl w:val="0"/>
-          <w:numId w:val="4"/>
-        </w:numPr>
-      </w:pPr>
-      <w:proofErr w:type="spellStart"/>
-      <w:r>
-        <w:t>member_casual</w:t>
-      </w:r>
-      <w:proofErr w:type="spellEnd"/>
-      <w:r>
-        <w:t>: Type of rider (member/casual)</w:t>
-      </w:r>
-    </w:p>
-    <w:p>
-      <w:pPr>
-        <w:pStyle w:val="Heading3"/>
-      </w:pPr>
-      <w:r>
         <w:t>Data Processing</w:t>
       </w:r>
     </w:p>
@@ -967,7 +831,7 @@
     </w:p>
     <w:p>
       <w:pPr>
-        <w:pStyle w:val="Heading3"/>
+        <w:pStyle w:val="Heading2"/>
       </w:pPr>
       <w:r>
         <w:t>Model Selection</w:t>
@@ -1158,45 +1022,42 @@
       </w:pPr>
       <w:proofErr w:type="spellStart"/>
       <w:r>
+        <w:t>lubridate</w:t>
+      </w:r>
+      <w:proofErr w:type="spellEnd"/>
+      <w:r>
+        <w:t xml:space="preserve"> for date and time handling</w:t>
+      </w:r>
+    </w:p>
+    <w:p>
+      <w:pPr>
+        <w:pStyle w:val="ListParagraph"/>
+        <w:numPr>
+          <w:ilvl w:val="0"/>
+          <w:numId w:val="1"/>
+        </w:numPr>
+        <w:ind w:left="1080"/>
+      </w:pPr>
+      <w:r>
+        <w:t>caret for machine learning model training and evaluation (hopefully)</w:t>
+      </w:r>
+    </w:p>
+    <w:p>
+      <w:pPr>
+        <w:pStyle w:val="ListParagraph"/>
+        <w:numPr>
+          <w:ilvl w:val="0"/>
+          <w:numId w:val="1"/>
+        </w:numPr>
+        <w:ind w:left="1080"/>
+      </w:pPr>
+      <w:r>
+        <w:t>more on implementation</w:t>
+      </w:r>
+    </w:p>
+    <w:p>
+      <w:r>
         <w:lastRenderedPageBreak/>
-        <w:t>lubridate</w:t>
-      </w:r>
-      <w:proofErr w:type="spellEnd"/>
-      <w:r>
-        <w:t xml:space="preserve"> for date and time handling</w:t>
-      </w:r>
-    </w:p>
-    <w:p>
-      <w:pPr>
-        <w:pStyle w:val="ListParagraph"/>
-        <w:numPr>
-          <w:ilvl w:val="0"/>
-          <w:numId w:val="1"/>
-        </w:numPr>
-        <w:ind w:left="1080"/>
-      </w:pPr>
-      <w:r>
-        <w:t>caret for machine learning model training and evaluation</w:t>
-      </w:r>
-      <w:r>
-        <w:t xml:space="preserve"> (hopefully)</w:t>
-      </w:r>
-    </w:p>
-    <w:p>
-      <w:pPr>
-        <w:pStyle w:val="ListParagraph"/>
-        <w:numPr>
-          <w:ilvl w:val="0"/>
-          <w:numId w:val="1"/>
-        </w:numPr>
-        <w:ind w:left="1080"/>
-      </w:pPr>
-      <w:r>
-        <w:t>more on implementation</w:t>
-      </w:r>
-    </w:p>
-    <w:p>
-      <w:r>
         <w:t>This project will leverage these tools and methodologies to provide actionable insights into the Divvy bike-sharing system in Chicago, ultimately aiming to enhance its efficiency and user satisfaction.</w:t>
       </w:r>
     </w:p>
@@ -1300,13 +1161,7 @@
         <w:t>User Experience Enhancement:</w:t>
       </w:r>
       <w:r>
-        <w:t xml:space="preserve"> Analyze user feedback and usage patterns to improve</w:t>
-      </w:r>
-      <w:r>
-        <w:t xml:space="preserve"> </w:t>
-      </w:r>
-      <w:r>
-        <w:t>overall user experience.</w:t>
+        <w:t xml:space="preserve"> Analyze user feedback and usage patterns to improve overall user experience.</w:t>
       </w:r>
     </w:p>
     <w:p>
@@ -1326,6 +1181,129 @@
       </w:r>
       <w:r>
         <w:t xml:space="preserve"> Evaluate the environmental benefits of the bike-sharing program and suggest improvements for increasing its positive impact on urban sustainability.</w:t>
+      </w:r>
+    </w:p>
+    <w:p>
+      <w:pPr>
+        <w:rPr>
+          <w:rFonts w:asciiTheme="majorHAnsi" w:eastAsiaTheme="majorEastAsia" w:hAnsiTheme="majorHAnsi" w:cstheme="majorBidi"/>
+          <w:color w:val="0F4761" w:themeColor="accent1" w:themeShade="BF"/>
+          <w:sz w:val="28"/>
+          <w:szCs w:val="32"/>
+        </w:rPr>
+      </w:pPr>
+      <w:r>
+        <w:br w:type="page"/>
+      </w:r>
+    </w:p>
+    <w:p>
+      <w:pPr>
+        <w:pStyle w:val="Heading2"/>
+      </w:pPr>
+      <w:r>
+        <w:lastRenderedPageBreak/>
+        <w:t>References:</w:t>
+      </w:r>
+    </w:p>
+    <w:p>
+      <w:r>
+        <w:t xml:space="preserve"> L. </w:t>
+      </w:r>
+      <w:proofErr w:type="spellStart"/>
+      <w:r>
+        <w:t>Czarlnski</w:t>
+      </w:r>
+      <w:proofErr w:type="spellEnd"/>
+      <w:r>
+        <w:t xml:space="preserve">, "Exploratory Data Analysis (EDA) of the Chicago Divvy Bikes Dataset," Medium. [Online]. Available: </w:t>
+      </w:r>
+      <w:hyperlink r:id="rId6" w:history="1">
+        <w:r>
+          <w:rPr>
+            <w:rStyle w:val="Hyperlink"/>
+          </w:rPr>
+          <w:t>https://medium.com/@leonczarlnski/exploratory-data-analysis-eda-of-the-chicago-divvy-bikes-dataset</w:t>
+        </w:r>
+      </w:hyperlink>
+      <w:r>
+        <w:t xml:space="preserve">. </w:t>
+      </w:r>
+    </w:p>
+    <w:p>
+      <w:r>
+        <w:t xml:space="preserve">"Exploring variations in Divvy bike station usage volume: from historical trip records to Google Street view images," MACS 37000 (Spring 2021) Thinking with Deep Learning for Complex Social &amp; Cultural Data Analysis, uchicago.edu. [Online]. Available: </w:t>
+      </w:r>
+      <w:hyperlink r:id="rId7" w:history="1">
+        <w:r>
+          <w:rPr>
+            <w:rStyle w:val="Hyperlink"/>
+          </w:rPr>
+          <w:t>https://uchicago.edu/macs37000/divvy-bike-station-usage</w:t>
+        </w:r>
+      </w:hyperlink>
+      <w:r>
+        <w:t xml:space="preserve">. </w:t>
+      </w:r>
+    </w:p>
+    <w:p>
+      <w:r>
+        <w:t xml:space="preserve">"Divvy Trips," City of Chicago, Data Portal. [Online]. Available: </w:t>
+      </w:r>
+      <w:hyperlink r:id="rId8" w:history="1">
+        <w:r>
+          <w:rPr>
+            <w:rStyle w:val="Hyperlink"/>
+          </w:rPr>
+          <w:t>https://data.cityofchicago.org/Transportation/Divvy-Trips</w:t>
+        </w:r>
+      </w:hyperlink>
+      <w:r>
+        <w:t>.</w:t>
+      </w:r>
+    </w:p>
+    <w:p>
+      <w:proofErr w:type="spellStart"/>
+      <w:r>
+        <w:t>Shivaniwac</w:t>
+      </w:r>
+      <w:proofErr w:type="spellEnd"/>
+      <w:r>
+        <w:t xml:space="preserve">, "Quarterly Success: Divvy Bike’s 2024 Growth Analysis," Medium, May 2024. [Online]. Available: </w:t>
+      </w:r>
+      <w:hyperlink r:id="rId9" w:history="1">
+        <w:r>
+          <w:rPr>
+            <w:rStyle w:val="Hyperlink"/>
+          </w:rPr>
+          <w:t>https://medium.com/@shivaniwac/quarterly-success-divvy-bikes-2024-growth-analysis-e49927841eaf</w:t>
+        </w:r>
+      </w:hyperlink>
+      <w:r>
+        <w:t xml:space="preserve">. </w:t>
+      </w:r>
+    </w:p>
+    <w:p>
+      <w:r>
+        <w:t>"Index of bucket 'divvy-</w:t>
+      </w:r>
+      <w:proofErr w:type="spellStart"/>
+      <w:r>
+        <w:t>tripdata</w:t>
+      </w:r>
+      <w:proofErr w:type="spellEnd"/>
+      <w:r>
+        <w:t xml:space="preserve">'," [Online]. Available: </w:t>
+      </w:r>
+      <w:hyperlink r:id="rId10" w:history="1">
+        <w:r>
+          <w:rPr>
+            <w:rStyle w:val="Hyperlink"/>
+          </w:rPr>
+          <w:t>https://divvy-tripdata.s3.amazonaws.com/index.html.</w:t>
+        </w:r>
+      </w:hyperlink>
+      <w:r>
+        <w:t xml:space="preserve"> </w:t>
       </w:r>
     </w:p>
     <w:sectPr>
@@ -1454,6 +1432,119 @@
     </w:lvl>
   </w:abstractNum>
   <w:abstractNum w:abstractNumId="1" w15:restartNumberingAfterBreak="0">
+    <w:nsid w:val="180775A8"/>
+    <w:multiLevelType w:val="hybridMultilevel"/>
+    <w:tmpl w:val="1D4C7422"/>
+    <w:lvl w:ilvl="0" w:tplc="04090001">
+      <w:start w:val="1"/>
+      <w:numFmt w:val="bullet"/>
+      <w:lvlText w:val=""/>
+      <w:lvlJc w:val="left"/>
+      <w:pPr>
+        <w:ind w:left="720" w:hanging="360"/>
+      </w:pPr>
+      <w:rPr>
+        <w:rFonts w:ascii="Symbol" w:hAnsi="Symbol" w:hint="default"/>
+      </w:rPr>
+    </w:lvl>
+    <w:lvl w:ilvl="1" w:tplc="04090003" w:tentative="1">
+      <w:start w:val="1"/>
+      <w:numFmt w:val="bullet"/>
+      <w:lvlText w:val="o"/>
+      <w:lvlJc w:val="left"/>
+      <w:pPr>
+        <w:ind w:left="1440" w:hanging="360"/>
+      </w:pPr>
+      <w:rPr>
+        <w:rFonts w:ascii="Courier New" w:hAnsi="Courier New" w:cs="Courier New" w:hint="default"/>
+      </w:rPr>
+    </w:lvl>
+    <w:lvl w:ilvl="2" w:tplc="04090005" w:tentative="1">
+      <w:start w:val="1"/>
+      <w:numFmt w:val="bullet"/>
+      <w:lvlText w:val=""/>
+      <w:lvlJc w:val="left"/>
+      <w:pPr>
+        <w:ind w:left="2160" w:hanging="360"/>
+      </w:pPr>
+      <w:rPr>
+        <w:rFonts w:ascii="Wingdings" w:hAnsi="Wingdings" w:hint="default"/>
+      </w:rPr>
+    </w:lvl>
+    <w:lvl w:ilvl="3" w:tplc="04090001" w:tentative="1">
+      <w:start w:val="1"/>
+      <w:numFmt w:val="bullet"/>
+      <w:lvlText w:val=""/>
+      <w:lvlJc w:val="left"/>
+      <w:pPr>
+        <w:ind w:left="2880" w:hanging="360"/>
+      </w:pPr>
+      <w:rPr>
+        <w:rFonts w:ascii="Symbol" w:hAnsi="Symbol" w:hint="default"/>
+      </w:rPr>
+    </w:lvl>
+    <w:lvl w:ilvl="4" w:tplc="04090003" w:tentative="1">
+      <w:start w:val="1"/>
+      <w:numFmt w:val="bullet"/>
+      <w:lvlText w:val="o"/>
+      <w:lvlJc w:val="left"/>
+      <w:pPr>
+        <w:ind w:left="3600" w:hanging="360"/>
+      </w:pPr>
+      <w:rPr>
+        <w:rFonts w:ascii="Courier New" w:hAnsi="Courier New" w:cs="Courier New" w:hint="default"/>
+      </w:rPr>
+    </w:lvl>
+    <w:lvl w:ilvl="5" w:tplc="04090005" w:tentative="1">
+      <w:start w:val="1"/>
+      <w:numFmt w:val="bullet"/>
+      <w:lvlText w:val=""/>
+      <w:lvlJc w:val="left"/>
+      <w:pPr>
+        <w:ind w:left="4320" w:hanging="360"/>
+      </w:pPr>
+      <w:rPr>
+        <w:rFonts w:ascii="Wingdings" w:hAnsi="Wingdings" w:hint="default"/>
+      </w:rPr>
+    </w:lvl>
+    <w:lvl w:ilvl="6" w:tplc="04090001" w:tentative="1">
+      <w:start w:val="1"/>
+      <w:numFmt w:val="bullet"/>
+      <w:lvlText w:val=""/>
+      <w:lvlJc w:val="left"/>
+      <w:pPr>
+        <w:ind w:left="5040" w:hanging="360"/>
+      </w:pPr>
+      <w:rPr>
+        <w:rFonts w:ascii="Symbol" w:hAnsi="Symbol" w:hint="default"/>
+      </w:rPr>
+    </w:lvl>
+    <w:lvl w:ilvl="7" w:tplc="04090003" w:tentative="1">
+      <w:start w:val="1"/>
+      <w:numFmt w:val="bullet"/>
+      <w:lvlText w:val="o"/>
+      <w:lvlJc w:val="left"/>
+      <w:pPr>
+        <w:ind w:left="5760" w:hanging="360"/>
+      </w:pPr>
+      <w:rPr>
+        <w:rFonts w:ascii="Courier New" w:hAnsi="Courier New" w:cs="Courier New" w:hint="default"/>
+      </w:rPr>
+    </w:lvl>
+    <w:lvl w:ilvl="8" w:tplc="04090005" w:tentative="1">
+      <w:start w:val="1"/>
+      <w:numFmt w:val="bullet"/>
+      <w:lvlText w:val=""/>
+      <w:lvlJc w:val="left"/>
+      <w:pPr>
+        <w:ind w:left="6480" w:hanging="360"/>
+      </w:pPr>
+      <w:rPr>
+        <w:rFonts w:ascii="Wingdings" w:hAnsi="Wingdings" w:hint="default"/>
+      </w:rPr>
+    </w:lvl>
+  </w:abstractNum>
+  <w:abstractNum w:abstractNumId="2" w15:restartNumberingAfterBreak="0">
     <w:nsid w:val="20C42CDE"/>
     <w:multiLevelType w:val="hybridMultilevel"/>
     <w:tmpl w:val="13EA7438"/>
@@ -1566,7 +1657,7 @@
       </w:rPr>
     </w:lvl>
   </w:abstractNum>
-  <w:abstractNum w:abstractNumId="2" w15:restartNumberingAfterBreak="0">
+  <w:abstractNum w:abstractNumId="3" w15:restartNumberingAfterBreak="0">
     <w:nsid w:val="31D33359"/>
     <w:multiLevelType w:val="hybridMultilevel"/>
     <w:tmpl w:val="3FF4C136"/>
@@ -1679,7 +1770,7 @@
       </w:rPr>
     </w:lvl>
   </w:abstractNum>
-  <w:abstractNum w:abstractNumId="3" w15:restartNumberingAfterBreak="0">
+  <w:abstractNum w:abstractNumId="4" w15:restartNumberingAfterBreak="0">
     <w:nsid w:val="34A84344"/>
     <w:multiLevelType w:val="hybridMultilevel"/>
     <w:tmpl w:val="79DC7B78"/>
@@ -1792,7 +1883,7 @@
       </w:rPr>
     </w:lvl>
   </w:abstractNum>
-  <w:abstractNum w:abstractNumId="4" w15:restartNumberingAfterBreak="0">
+  <w:abstractNum w:abstractNumId="5" w15:restartNumberingAfterBreak="0">
     <w:nsid w:val="3524515D"/>
     <w:multiLevelType w:val="hybridMultilevel"/>
     <w:tmpl w:val="43160908"/>
@@ -1905,7 +1996,7 @@
       </w:rPr>
     </w:lvl>
   </w:abstractNum>
-  <w:abstractNum w:abstractNumId="5" w15:restartNumberingAfterBreak="0">
+  <w:abstractNum w:abstractNumId="6" w15:restartNumberingAfterBreak="0">
     <w:nsid w:val="49E05F92"/>
     <w:multiLevelType w:val="hybridMultilevel"/>
     <w:tmpl w:val="6D2CAEAE"/>
@@ -2018,7 +2109,7 @@
       </w:rPr>
     </w:lvl>
   </w:abstractNum>
-  <w:abstractNum w:abstractNumId="6" w15:restartNumberingAfterBreak="0">
+  <w:abstractNum w:abstractNumId="7" w15:restartNumberingAfterBreak="0">
     <w:nsid w:val="4FD73868"/>
     <w:multiLevelType w:val="hybridMultilevel"/>
     <w:tmpl w:val="6BEE02F6"/>
@@ -2131,7 +2222,7 @@
       </w:rPr>
     </w:lvl>
   </w:abstractNum>
-  <w:abstractNum w:abstractNumId="7" w15:restartNumberingAfterBreak="0">
+  <w:abstractNum w:abstractNumId="8" w15:restartNumberingAfterBreak="0">
     <w:nsid w:val="5A604FE0"/>
     <w:multiLevelType w:val="hybridMultilevel"/>
     <w:tmpl w:val="11683952"/>
@@ -2244,7 +2335,7 @@
       </w:rPr>
     </w:lvl>
   </w:abstractNum>
-  <w:abstractNum w:abstractNumId="8" w15:restartNumberingAfterBreak="0">
+  <w:abstractNum w:abstractNumId="9" w15:restartNumberingAfterBreak="0">
     <w:nsid w:val="6C014163"/>
     <w:multiLevelType w:val="hybridMultilevel"/>
     <w:tmpl w:val="5E904C42"/>
@@ -2361,27 +2452,30 @@
     <w:abstractNumId w:val="0"/>
   </w:num>
   <w:num w:numId="2" w16cid:durableId="1267811675">
+    <w:abstractNumId w:val="9"/>
+  </w:num>
+  <w:num w:numId="3" w16cid:durableId="985888807">
+    <w:abstractNumId w:val="6"/>
+  </w:num>
+  <w:num w:numId="4" w16cid:durableId="1456752419">
+    <w:abstractNumId w:val="7"/>
+  </w:num>
+  <w:num w:numId="5" w16cid:durableId="1505633731">
     <w:abstractNumId w:val="8"/>
   </w:num>
-  <w:num w:numId="3" w16cid:durableId="985888807">
+  <w:num w:numId="6" w16cid:durableId="1816995383">
     <w:abstractNumId w:val="5"/>
   </w:num>
-  <w:num w:numId="4" w16cid:durableId="1456752419">
-    <w:abstractNumId w:val="6"/>
+  <w:num w:numId="7" w16cid:durableId="1260062067">
+    <w:abstractNumId w:val="3"/>
   </w:num>
-  <w:num w:numId="5" w16cid:durableId="1505633731">
-    <w:abstractNumId w:val="7"/>
-  </w:num>
-  <w:num w:numId="6" w16cid:durableId="1816995383">
+  <w:num w:numId="8" w16cid:durableId="170031356">
     <w:abstractNumId w:val="4"/>
   </w:num>
-  <w:num w:numId="7" w16cid:durableId="1260062067">
+  <w:num w:numId="9" w16cid:durableId="1215435220">
     <w:abstractNumId w:val="2"/>
   </w:num>
-  <w:num w:numId="8" w16cid:durableId="170031356">
-    <w:abstractNumId w:val="3"/>
-  </w:num>
-  <w:num w:numId="9" w16cid:durableId="1215435220">
+  <w:num w:numId="10" w16cid:durableId="1710912963">
     <w:abstractNumId w:val="1"/>
   </w:num>
 </w:numbering>
@@ -2796,7 +2890,7 @@
     <w:link w:val="Heading1Char"/>
     <w:uiPriority w:val="9"/>
     <w:qFormat/>
-    <w:rsid w:val="00507F9A"/>
+    <w:rsid w:val="00BD5823"/>
     <w:pPr>
       <w:keepNext/>
       <w:keepLines/>
@@ -2806,7 +2900,7 @@
     <w:rPr>
       <w:rFonts w:asciiTheme="majorHAnsi" w:eastAsiaTheme="majorEastAsia" w:hAnsiTheme="majorHAnsi" w:cstheme="majorBidi"/>
       <w:color w:val="0F4761" w:themeColor="accent1" w:themeShade="BF"/>
-      <w:sz w:val="40"/>
+      <w:sz w:val="32"/>
       <w:szCs w:val="40"/>
     </w:rPr>
   </w:style>
@@ -3016,11 +3110,11 @@
     <w:basedOn w:val="DefaultParagraphFont"/>
     <w:link w:val="Heading1"/>
     <w:uiPriority w:val="9"/>
-    <w:rsid w:val="00507F9A"/>
+    <w:rsid w:val="00BD5823"/>
     <w:rPr>
       <w:rFonts w:asciiTheme="majorHAnsi" w:eastAsiaTheme="majorEastAsia" w:hAnsiTheme="majorHAnsi" w:cstheme="majorBidi"/>
       <w:color w:val="0F4761" w:themeColor="accent1" w:themeShade="BF"/>
-      <w:sz w:val="40"/>
+      <w:sz w:val="32"/>
       <w:szCs w:val="40"/>
     </w:rPr>
   </w:style>
@@ -3301,7 +3395,6 @@
     <w:name w:val="Hyperlink"/>
     <w:basedOn w:val="DefaultParagraphFont"/>
     <w:uiPriority w:val="99"/>
-    <w:semiHidden/>
     <w:unhideWhenUsed/>
     <w:rsid w:val="00653DA3"/>
     <w:rPr>
@@ -3327,6 +3420,18 @@
         <w:insideV w:val="single" w:sz="4" w:space="0" w:color="auto"/>
       </w:tblBorders>
     </w:tblPr>
+  </w:style>
+  <w:style w:type="character" w:styleId="UnresolvedMention">
+    <w:name w:val="Unresolved Mention"/>
+    <w:basedOn w:val="DefaultParagraphFont"/>
+    <w:uiPriority w:val="99"/>
+    <w:semiHidden/>
+    <w:unhideWhenUsed/>
+    <w:rsid w:val="00564086"/>
+    <w:rPr>
+      <w:color w:val="605E5C"/>
+      <w:shd w:val="clear" w:color="auto" w:fill="E1DFDD"/>
+    </w:rPr>
   </w:style>
 </w:styles>
 </file>

</xml_diff>